<commit_message>
Cap nhat Bai 17-30
</commit_message>
<xml_diff>
--- a/test/BÀI 19.docx
+++ b/test/BÀI 19.docx
@@ -1061,18 +1061,10 @@
       <w:r>
         <w:rPr>
           <w:rFonts w:ascii="Archivo Narrow" w:hAnsi="Archivo Narrow" w:cs="Archivo Narrow"/>
+          <w:color w:val="0033CC"/>
         </w:rPr>
         <w:t>Đáp án: ĐĐSĐ</w:t>
       </w:r>
-    </w:p>
-    <w:p>
-      <w:pPr>
-        <w:spacing w:before="96" w:after="96" w:line="240" w:lineRule="auto"/>
-        <w:jc w:val="both"/>
-        <w:rPr>
-          <w:rFonts w:ascii="Archivo Narrow" w:hAnsi="Archivo Narrow" w:cs="Archivo Narrow"/>
-        </w:rPr>
-      </w:pPr>
     </w:p>
     <w:p>
       <w:pPr>
@@ -1110,52 +1102,67 @@
         <w:rPr>
           <w:rFonts w:ascii="Archivo Narrow" w:hAnsi="Archivo Narrow" w:cs="Archivo Narrow"/>
         </w:rPr>
-        <w:t>a) Trường idNhacsi phải được đặt kiểu dữ liệu là INT. (đ)</w:t>
-      </w:r>
-    </w:p>
-    <w:p>
-      <w:pPr>
-        <w:spacing w:before="96" w:after="96" w:line="240" w:lineRule="auto"/>
-        <w:jc w:val="both"/>
-        <w:rPr>
-          <w:rFonts w:ascii="Archivo Narrow" w:hAnsi="Archivo Narrow" w:cs="Archivo Narrow"/>
-        </w:rPr>
-      </w:pPr>
-      <w:r>
-        <w:rPr>
-          <w:rFonts w:ascii="Archivo Narrow" w:hAnsi="Archivo Narrow" w:cs="Archivo Narrow"/>
-        </w:rPr>
-        <w:t>b) Trường tenNhacsi nên có kiểu dữ liệu là CHAR(255). (s)</w:t>
-      </w:r>
-    </w:p>
-    <w:p>
-      <w:pPr>
-        <w:spacing w:before="96" w:after="96" w:line="240" w:lineRule="auto"/>
-        <w:jc w:val="both"/>
-        <w:rPr>
-          <w:rFonts w:ascii="Archivo Narrow" w:hAnsi="Archivo Narrow" w:cs="Archivo Narrow"/>
-        </w:rPr>
-      </w:pPr>
-      <w:r>
-        <w:rPr>
-          <w:rFonts w:ascii="Archivo Narrow" w:hAnsi="Archivo Narrow" w:cs="Archivo Narrow"/>
-        </w:rPr>
-        <w:t>c) Chọn AUTO_INCREMENT cho trường idNhacsi để tự động tăng giá trị. (đ)</w:t>
-      </w:r>
-    </w:p>
-    <w:p>
-      <w:pPr>
-        <w:spacing w:before="96" w:after="96" w:line="240" w:lineRule="auto"/>
-        <w:jc w:val="both"/>
-        <w:rPr>
-          <w:rFonts w:ascii="Archivo Narrow" w:hAnsi="Archivo Narrow" w:cs="Archivo Narrow"/>
-        </w:rPr>
-      </w:pPr>
-      <w:r>
-        <w:rPr>
-          <w:rFonts w:ascii="Archivo Narrow" w:hAnsi="Archivo Narrow" w:cs="Archivo Narrow"/>
-        </w:rPr>
-        <w:t>d) Bỏ chọn ALLOW NULL cho idNhacsi để đảm bảo không có giá trị rỗng. (đ)</w:t>
+        <w:t>a) Trường idNhacsi phải được đặt kiểu dữ liệu là INT.</w:t>
+      </w:r>
+    </w:p>
+    <w:p>
+      <w:pPr>
+        <w:spacing w:before="96" w:after="96" w:line="240" w:lineRule="auto"/>
+        <w:jc w:val="both"/>
+        <w:rPr>
+          <w:rFonts w:ascii="Archivo Narrow" w:hAnsi="Archivo Narrow" w:cs="Archivo Narrow"/>
+        </w:rPr>
+      </w:pPr>
+      <w:r>
+        <w:rPr>
+          <w:rFonts w:ascii="Archivo Narrow" w:hAnsi="Archivo Narrow" w:cs="Archivo Narrow"/>
+        </w:rPr>
+        <w:t>b) Trường tenNhacsi nên có kiểu dữ liệu là CHAR(255).</w:t>
+      </w:r>
+    </w:p>
+    <w:p>
+      <w:pPr>
+        <w:spacing w:before="96" w:after="96" w:line="240" w:lineRule="auto"/>
+        <w:jc w:val="both"/>
+        <w:rPr>
+          <w:rFonts w:ascii="Archivo Narrow" w:hAnsi="Archivo Narrow" w:cs="Archivo Narrow"/>
+        </w:rPr>
+      </w:pPr>
+      <w:r>
+        <w:rPr>
+          <w:rFonts w:ascii="Archivo Narrow" w:hAnsi="Archivo Narrow" w:cs="Archivo Narrow"/>
+        </w:rPr>
+        <w:t>c) Chọn AUTO_INCREMENT cho trường idNhacsi để tự động tăng giá trị.</w:t>
+      </w:r>
+    </w:p>
+    <w:p>
+      <w:pPr>
+        <w:spacing w:before="96" w:after="96" w:line="240" w:lineRule="auto"/>
+        <w:jc w:val="both"/>
+        <w:rPr>
+          <w:rFonts w:ascii="Archivo Narrow" w:hAnsi="Archivo Narrow" w:cs="Archivo Narrow"/>
+        </w:rPr>
+      </w:pPr>
+      <w:r>
+        <w:rPr>
+          <w:rFonts w:ascii="Archivo Narrow" w:hAnsi="Archivo Narrow" w:cs="Archivo Narrow"/>
+        </w:rPr>
+        <w:t>d) Bỏ chọn ALLOW NULL cho idNhacsi để đảm bảo không có giá trị rỗng.</w:t>
+      </w:r>
+    </w:p>
+    <w:p>
+      <w:pPr>
+        <w:spacing w:before="96" w:after="96" w:line="240" w:lineRule="auto"/>
+        <w:jc w:val="both"/>
+        <w:rPr>
+          <w:rFonts w:ascii="Archivo Narrow" w:hAnsi="Archivo Narrow" w:cs="Archivo Narrow"/>
+        </w:rPr>
+      </w:pPr>
+      <w:r>
+        <w:rPr>
+          <w:rFonts w:ascii="Archivo Narrow" w:hAnsi="Archivo Narrow" w:cs="Archivo Narrow"/>
+        </w:rPr>
+        <w:t>Đáp án: ĐSĐĐ</w:t>
       </w:r>
     </w:p>
     <w:p>
@@ -1194,62 +1201,68 @@
         <w:rPr>
           <w:rFonts w:ascii="Archivo Narrow" w:hAnsi="Archivo Narrow" w:cs="Archivo Narrow"/>
         </w:rPr>
-        <w:t>a) Sử dụng phím Ctrl+Insert để thêm trường mới. (đ)</w:t>
-      </w:r>
-    </w:p>
-    <w:p>
-      <w:pPr>
-        <w:spacing w:before="96" w:after="96" w:line="240" w:lineRule="auto"/>
-        <w:jc w:val="both"/>
-        <w:rPr>
-          <w:rFonts w:ascii="Archivo Narrow" w:hAnsi="Archivo Narrow" w:cs="Archivo Narrow"/>
-        </w:rPr>
-      </w:pPr>
-      <w:r>
-        <w:rPr>
-          <w:rFonts w:ascii="Archivo Narrow" w:hAnsi="Archivo Narrow" w:cs="Archivo Narrow"/>
-        </w:rPr>
-        <w:t>b) Tên trường mới có tên mặc định là Column1. (s)</w:t>
-      </w:r>
-    </w:p>
-    <w:p>
-      <w:pPr>
-        <w:spacing w:before="96" w:after="96" w:line="240" w:lineRule="auto"/>
-        <w:jc w:val="both"/>
-        <w:rPr>
-          <w:rFonts w:ascii="Archivo Narrow" w:hAnsi="Archivo Narrow" w:cs="Archivo Narrow"/>
-        </w:rPr>
-      </w:pPr>
-      <w:r>
-        <w:rPr>
-          <w:rFonts w:ascii="Archivo Narrow" w:hAnsi="Archivo Narrow" w:cs="Archivo Narrow"/>
-        </w:rPr>
-        <w:t>c) Với HeidiSQL, tên trường không phân biệt chữ hoa và chữ thường (đ)</w:t>
-      </w:r>
-    </w:p>
-    <w:p>
-      <w:pPr>
-        <w:spacing w:before="96" w:after="96" w:line="240" w:lineRule="auto"/>
-        <w:jc w:val="both"/>
-        <w:rPr>
-          <w:rFonts w:ascii="Archivo Narrow" w:hAnsi="Archivo Narrow" w:cs="Archivo Narrow"/>
-        </w:rPr>
-      </w:pPr>
-      <w:r>
-        <w:rPr>
-          <w:rFonts w:ascii="Archivo Narrow" w:hAnsi="Archivo Narrow" w:cs="Archivo Narrow"/>
-        </w:rPr>
-        <w:t>d) Tên trường mới có thể đặt trùng tên với các trường đã có. (s)</w:t>
-      </w:r>
-    </w:p>
-    <w:p>
-      <w:pPr>
-        <w:spacing w:before="96" w:after="96" w:line="240" w:lineRule="auto"/>
-        <w:jc w:val="both"/>
-        <w:rPr>
-          <w:rFonts w:ascii="Archivo Narrow" w:hAnsi="Archivo Narrow" w:cs="Archivo Narrow"/>
-        </w:rPr>
-      </w:pPr>
+        <w:t>a) Sử dụng phím Ctrl+Insert để thêm trường mới.</w:t>
+      </w:r>
+    </w:p>
+    <w:p>
+      <w:pPr>
+        <w:spacing w:before="96" w:after="96" w:line="240" w:lineRule="auto"/>
+        <w:jc w:val="both"/>
+        <w:rPr>
+          <w:rFonts w:ascii="Archivo Narrow" w:hAnsi="Archivo Narrow" w:cs="Archivo Narrow"/>
+        </w:rPr>
+      </w:pPr>
+      <w:r>
+        <w:rPr>
+          <w:rFonts w:ascii="Archivo Narrow" w:hAnsi="Archivo Narrow" w:cs="Archivo Narrow"/>
+        </w:rPr>
+        <w:t>b) Tên trường mới có tên mặc định là Column1.</w:t>
+      </w:r>
+    </w:p>
+    <w:p>
+      <w:pPr>
+        <w:spacing w:before="96" w:after="96" w:line="240" w:lineRule="auto"/>
+        <w:jc w:val="both"/>
+        <w:rPr>
+          <w:rFonts w:ascii="Archivo Narrow" w:hAnsi="Archivo Narrow" w:cs="Archivo Narrow"/>
+        </w:rPr>
+      </w:pPr>
+      <w:r>
+        <w:rPr>
+          <w:rFonts w:ascii="Archivo Narrow" w:hAnsi="Archivo Narrow" w:cs="Archivo Narrow"/>
+        </w:rPr>
+        <w:t>c) Với HeidiSQL, tên trường không phân biệt chữ hoa và chữ thường.</w:t>
+      </w:r>
+    </w:p>
+    <w:p>
+      <w:pPr>
+        <w:spacing w:before="96" w:after="96" w:line="240" w:lineRule="auto"/>
+        <w:jc w:val="both"/>
+        <w:rPr>
+          <w:rFonts w:ascii="Archivo Narrow" w:hAnsi="Archivo Narrow" w:cs="Archivo Narrow"/>
+        </w:rPr>
+      </w:pPr>
+      <w:r>
+        <w:rPr>
+          <w:rFonts w:ascii="Archivo Narrow" w:hAnsi="Archivo Narrow" w:cs="Archivo Narrow"/>
+        </w:rPr>
+        <w:t>d) Tên trường mới có thể đặt trùng tên với các trường đã có.</w:t>
+      </w:r>
+    </w:p>
+    <w:p>
+      <w:pPr>
+        <w:spacing w:before="96" w:after="96" w:line="240" w:lineRule="auto"/>
+        <w:jc w:val="both"/>
+        <w:rPr>
+          <w:rFonts w:ascii="Archivo Narrow" w:hAnsi="Archivo Narrow" w:cs="Archivo Narrow"/>
+        </w:rPr>
+      </w:pPr>
+      <w:r>
+        <w:rPr>
+          <w:rFonts w:ascii="Archivo Narrow" w:hAnsi="Archivo Narrow" w:cs="Archivo Narrow"/>
+        </w:rPr>
+        <w:t>Đáp án: ĐSĐS</w:t>
+      </w:r>
     </w:p>
     <w:sectPr>
       <w:headerReference w:type="default" r:id="rId6"/>

</xml_diff>